<commit_message>
add navigation drawer layout with several items
</commit_message>
<xml_diff>
--- a/Software analyze/Teampathy/API Design.docx
+++ b/Software analyze/Teampathy/API Design.docx
@@ -527,19 +527,17 @@
         <w:pStyle w:val="1"/>
         <w:pageBreakBefore w:val="0"/>
       </w:pPr>
-      <w:bookmarkStart w:id="1" w:name="_GoBack"/>
-      <w:bookmarkEnd w:id="1"/>
     </w:p>
     <w:p>
       <w:pPr>
         <w:pStyle w:val="1"/>
       </w:pPr>
-      <w:bookmarkStart w:id="2" w:name="_Toc482314786"/>
+      <w:bookmarkStart w:id="1" w:name="_Toc482314786"/>
       <w:r>
         <w:lastRenderedPageBreak/>
         <w:t>Users</w:t>
       </w:r>
-      <w:bookmarkEnd w:id="2"/>
+      <w:bookmarkEnd w:id="1"/>
     </w:p>
     <w:tbl>
       <w:tblPr>
@@ -1343,12 +1341,12 @@
       <w:pPr>
         <w:pStyle w:val="1"/>
       </w:pPr>
-      <w:bookmarkStart w:id="3" w:name="_Toc482314787"/>
+      <w:bookmarkStart w:id="2" w:name="_Toc482314787"/>
       <w:r>
         <w:lastRenderedPageBreak/>
         <w:t>Project</w:t>
       </w:r>
-      <w:bookmarkEnd w:id="3"/>
+      <w:bookmarkEnd w:id="2"/>
     </w:p>
     <w:tbl>
       <w:tblPr>
@@ -1559,43 +1557,17 @@
             <w:vAlign w:val="center"/>
           </w:tcPr>
           <w:p>
-            <w:r>
-              <w:t>U</w:t>
-            </w:r>
-            <w:r>
-              <w:t>sers/</w:t>
-            </w:r>
-            <w:r>
-              <w:rPr>
-                <w:highlight w:val="lightGray"/>
-              </w:rPr>
-              <w:t>{</w:t>
-            </w:r>
-            <w:proofErr w:type="spellStart"/>
-            <w:r>
-              <w:rPr>
-                <w:highlight w:val="lightGray"/>
-              </w:rPr>
-              <w:t>userid</w:t>
-            </w:r>
-            <w:proofErr w:type="spellEnd"/>
-            <w:r>
-              <w:rPr>
-                <w:highlight w:val="lightGray"/>
-              </w:rPr>
-              <w:t>}</w:t>
-            </w:r>
-            <w:r>
-              <w:rPr>
-                <w:rFonts w:hint="eastAsia"/>
-              </w:rPr>
-              <w:t>/</w:t>
-            </w:r>
+            <w:pPr>
+              <w:ind w:left="480" w:hanging="480"/>
+              <w:rPr>
+                <w:rFonts w:hint="eastAsia"/>
+              </w:rPr>
+            </w:pPr>
             <w:r>
               <w:t>P</w:t>
             </w:r>
             <w:r>
-              <w:t>rojects</w:t>
+              <w:t>rojects/</w:t>
             </w:r>
           </w:p>
         </w:tc>
@@ -1723,6 +1695,57 @@
             </w:r>
             <w:r>
               <w:t>.</w:t>
+            </w:r>
+          </w:p>
+        </w:tc>
+      </w:tr>
+      <w:tr>
+        <w:trPr>
+          <w:trHeight w:val="910"/>
+          <w:jc w:val="center"/>
+        </w:trPr>
+        <w:tc>
+          <w:tcPr>
+            <w:cnfStyle w:val="001000000000" w:firstRow="0" w:lastRow="0" w:firstColumn="1" w:lastColumn="0" w:oddVBand="0" w:evenVBand="0" w:oddHBand="0" w:evenHBand="0" w:firstRowFirstColumn="0" w:firstRowLastColumn="0" w:lastRowFirstColumn="0" w:lastRowLastColumn="0"/>
+            <w:tcW w:w="4403" w:type="dxa"/>
+            <w:vAlign w:val="center"/>
+          </w:tcPr>
+          <w:p>
+            <w:pPr>
+              <w:rPr>
+                <w:b w:val="0"/>
+                <w:bCs w:val="0"/>
+              </w:rPr>
+            </w:pPr>
+            <w:proofErr w:type="spellStart"/>
+            <w:r>
+              <w:rPr>
+                <w:rFonts w:hint="eastAsia"/>
+                <w:b w:val="0"/>
+                <w:bCs w:val="0"/>
+              </w:rPr>
+              <w:t>user_id</w:t>
+            </w:r>
+            <w:proofErr w:type="spellEnd"/>
+          </w:p>
+        </w:tc>
+        <w:tc>
+          <w:tcPr>
+            <w:tcW w:w="4403" w:type="dxa"/>
+            <w:vAlign w:val="center"/>
+          </w:tcPr>
+          <w:p>
+            <w:pPr>
+              <w:cnfStyle w:val="000000000000" w:firstRow="0" w:lastRow="0" w:firstColumn="0" w:lastColumn="0" w:oddVBand="0" w:evenVBand="0" w:oddHBand="0" w:evenHBand="0" w:firstRowFirstColumn="0" w:firstRowLastColumn="0" w:lastRowFirstColumn="0" w:lastRowLastColumn="0"/>
+            </w:pPr>
+            <w:r>
+              <w:rPr>
+                <w:rFonts w:hint="eastAsia"/>
+              </w:rPr>
+              <w:t>The user</w:t>
+            </w:r>
+            <w:r>
+              <w:t>’s id.</w:t>
             </w:r>
           </w:p>
         </w:tc>
@@ -1754,38 +1777,6 @@
           </w:tcPr>
           <w:p>
             <w:r>
-              <w:t>U</w:t>
-            </w:r>
-            <w:r>
-              <w:t>sers/</w:t>
-            </w:r>
-            <w:r>
-              <w:rPr>
-                <w:highlight w:val="lightGray"/>
-              </w:rPr>
-              <w:t>{</w:t>
-            </w:r>
-            <w:proofErr w:type="spellStart"/>
-            <w:r>
-              <w:rPr>
-                <w:highlight w:val="lightGray"/>
-              </w:rPr>
-              <w:t>userid</w:t>
-            </w:r>
-            <w:proofErr w:type="spellEnd"/>
-            <w:r>
-              <w:rPr>
-                <w:highlight w:val="lightGray"/>
-              </w:rPr>
-              <w:t>}</w:t>
-            </w:r>
-            <w:r>
-              <w:rPr>
-                <w:rFonts w:hint="eastAsia"/>
-              </w:rPr>
-              <w:t>/</w:t>
-            </w:r>
-            <w:r>
               <w:t>P</w:t>
             </w:r>
             <w:r>
@@ -1849,6 +1840,7 @@
           </w:p>
           <w:p>
             <w:r>
+              <w:lastRenderedPageBreak/>
               <w:t xml:space="preserve">    </w:t>
             </w:r>
             <w:r>
@@ -1914,6 +1906,57 @@
             </w:r>
             <w:r>
               <w:t>.</w:t>
+            </w:r>
+          </w:p>
+        </w:tc>
+      </w:tr>
+      <w:tr>
+        <w:trPr>
+          <w:trHeight w:val="910"/>
+          <w:jc w:val="center"/>
+        </w:trPr>
+        <w:tc>
+          <w:tcPr>
+            <w:cnfStyle w:val="001000000000" w:firstRow="0" w:lastRow="0" w:firstColumn="1" w:lastColumn="0" w:oddVBand="0" w:evenVBand="0" w:oddHBand="0" w:evenHBand="0" w:firstRowFirstColumn="0" w:firstRowLastColumn="0" w:lastRowFirstColumn="0" w:lastRowLastColumn="0"/>
+            <w:tcW w:w="4403" w:type="dxa"/>
+            <w:vAlign w:val="center"/>
+          </w:tcPr>
+          <w:p>
+            <w:pPr>
+              <w:rPr>
+                <w:b w:val="0"/>
+                <w:bCs w:val="0"/>
+              </w:rPr>
+            </w:pPr>
+            <w:proofErr w:type="spellStart"/>
+            <w:r>
+              <w:rPr>
+                <w:rFonts w:hint="eastAsia"/>
+                <w:b w:val="0"/>
+                <w:bCs w:val="0"/>
+              </w:rPr>
+              <w:t>user_id</w:t>
+            </w:r>
+            <w:proofErr w:type="spellEnd"/>
+          </w:p>
+        </w:tc>
+        <w:tc>
+          <w:tcPr>
+            <w:tcW w:w="4403" w:type="dxa"/>
+            <w:vAlign w:val="center"/>
+          </w:tcPr>
+          <w:p>
+            <w:pPr>
+              <w:cnfStyle w:val="000000000000" w:firstRow="0" w:lastRow="0" w:firstColumn="0" w:lastColumn="0" w:oddVBand="0" w:evenVBand="0" w:oddHBand="0" w:evenHBand="0" w:firstRowFirstColumn="0" w:firstRowLastColumn="0" w:lastRowFirstColumn="0" w:lastRowLastColumn="0"/>
+            </w:pPr>
+            <w:r>
+              <w:rPr>
+                <w:rFonts w:hint="eastAsia"/>
+              </w:rPr>
+              <w:t>The user</w:t>
+            </w:r>
+            <w:r>
+              <w:t>’s id.</w:t>
             </w:r>
           </w:p>
         </w:tc>
@@ -2104,12 +2147,15 @@
               <w:t>rojects</w:t>
             </w:r>
             <w:r>
-              <w:rPr>
-                <w:rFonts w:hint="eastAsia"/>
-              </w:rPr>
               <w:t>/</w:t>
             </w:r>
             <w:r>
+              <w:t>participate</w:t>
+            </w:r>
+            <w:r>
+              <w:t>/</w:t>
+            </w:r>
+            <w:r>
               <w:rPr>
                 <w:highlight w:val="lightGray"/>
               </w:rPr>
@@ -2128,38 +2174,6 @@
                 <w:highlight w:val="lightGray"/>
               </w:rPr>
               <w:t>}</w:t>
-            </w:r>
-            <w:r>
-              <w:t>/</w:t>
-            </w:r>
-            <w:r>
-              <w:t>participate</w:t>
-            </w:r>
-            <w:r>
-              <w:t>/</w:t>
-            </w:r>
-            <w:r>
-              <w:rPr>
-                <w:highlight w:val="lightGray"/>
-              </w:rPr>
-              <w:t>{</w:t>
-            </w:r>
-            <w:proofErr w:type="spellStart"/>
-            <w:r>
-              <w:rPr>
-                <w:highlight w:val="lightGray"/>
-              </w:rPr>
-              <w:t>userid</w:t>
-            </w:r>
-            <w:proofErr w:type="spellEnd"/>
-            <w:r>
-              <w:rPr>
-                <w:highlight w:val="lightGray"/>
-              </w:rPr>
-              <w:t>}</w:t>
-            </w:r>
-            <w:r>
-              <w:t>/</w:t>
             </w:r>
           </w:p>
         </w:tc>
@@ -2286,6 +2300,59 @@
           </w:p>
         </w:tc>
       </w:tr>
+      <w:tr>
+        <w:trPr>
+          <w:trHeight w:val="910"/>
+          <w:jc w:val="center"/>
+        </w:trPr>
+        <w:tc>
+          <w:tcPr>
+            <w:cnfStyle w:val="001000000000" w:firstRow="0" w:lastRow="0" w:firstColumn="1" w:lastColumn="0" w:oddVBand="0" w:evenVBand="0" w:oddHBand="0" w:evenHBand="0" w:firstRowFirstColumn="0" w:firstRowLastColumn="0" w:lastRowFirstColumn="0" w:lastRowLastColumn="0"/>
+            <w:tcW w:w="5176" w:type="dxa"/>
+            <w:vAlign w:val="center"/>
+          </w:tcPr>
+          <w:p>
+            <w:pPr>
+              <w:rPr>
+                <w:b w:val="0"/>
+                <w:bCs w:val="0"/>
+              </w:rPr>
+            </w:pPr>
+            <w:bookmarkStart w:id="3" w:name="_GoBack" w:colFirst="0" w:colLast="0"/>
+            <w:proofErr w:type="spellStart"/>
+            <w:r>
+              <w:rPr>
+                <w:rFonts w:hint="eastAsia"/>
+                <w:b w:val="0"/>
+                <w:bCs w:val="0"/>
+              </w:rPr>
+              <w:t>user_id</w:t>
+            </w:r>
+            <w:proofErr w:type="spellEnd"/>
+          </w:p>
+        </w:tc>
+        <w:tc>
+          <w:tcPr>
+            <w:tcW w:w="3630" w:type="dxa"/>
+            <w:vAlign w:val="center"/>
+          </w:tcPr>
+          <w:p>
+            <w:pPr>
+              <w:cnfStyle w:val="000000000000" w:firstRow="0" w:lastRow="0" w:firstColumn="0" w:lastColumn="0" w:oddVBand="0" w:evenVBand="0" w:oddHBand="0" w:evenHBand="0" w:firstRowFirstColumn="0" w:firstRowLastColumn="0" w:lastRowFirstColumn="0" w:lastRowLastColumn="0"/>
+            </w:pPr>
+            <w:r>
+              <w:rPr>
+                <w:rFonts w:hint="eastAsia"/>
+              </w:rPr>
+              <w:t>The user</w:t>
+            </w:r>
+            <w:r>
+              <w:t>’s id.</w:t>
+            </w:r>
+          </w:p>
+        </w:tc>
+      </w:tr>
+      <w:bookmarkEnd w:id="3"/>
       <w:tr>
         <w:trPr>
           <w:trHeight w:val="910"/>
@@ -2468,6 +2535,7 @@
           </w:tcPr>
           <w:p>
             <w:r>
+              <w:lastRenderedPageBreak/>
               <w:t>“data”:</w:t>
             </w:r>
           </w:p>
@@ -2533,7 +2601,6 @@
           </w:tcPr>
           <w:p>
             <w:r>
-              <w:lastRenderedPageBreak/>
               <w:t xml:space="preserve">the user </w:t>
             </w:r>
             <w:r>
@@ -4341,7 +4408,7 @@
 </file>
 
 <file path=customXml/itemProps1.xml><?xml version="1.0" encoding="utf-8"?>
-<ds:datastoreItem xmlns:ds="http://schemas.openxmlformats.org/officeDocument/2006/customXml" ds:itemID="{40F5614F-4DB5-4318-87A2-138663701EB3}">
+<ds:datastoreItem xmlns:ds="http://schemas.openxmlformats.org/officeDocument/2006/customXml" ds:itemID="{9742A8E9-71A7-4CAD-95A0-01C02FDACBC5}">
   <ds:schemaRefs>
     <ds:schemaRef ds:uri="http://schemas.openxmlformats.org/officeDocument/2006/bibliography"/>
   </ds:schemaRefs>

</xml_diff>